<commit_message>
2018年 12月 30日 星期日 18:44:57 +08
</commit_message>
<xml_diff>
--- a/第三章数据结构.docx
+++ b/第三章数据结构.docx
@@ -3324,56 +3324,6 @@
     </w:p>
     <w:p>
       <w:pPr>
-        <w:rPr>
-          <w:rFonts w:hint="default"/>
-          <w:b w:val="0"/>
-          <w:bCs w:val="0"/>
-        </w:rPr>
-      </w:pPr>
-      <w:r>
-        <w:rPr>
-          <w:rFonts w:hint="default"/>
-          <w:b w:val="0"/>
-          <w:bCs w:val="0"/>
-        </w:rPr>
-        <w:br w:type="page"/>
-      </w:r>
-    </w:p>
-    <w:p>
-      <w:pPr>
-        <w:keepNext w:val="0"/>
-        <w:keepLines w:val="0"/>
-        <w:pageBreakBefore w:val="0"/>
-        <w:widowControl w:val="0"/>
-        <w:numPr>
-          <w:ilvl w:val="0"/>
-          <w:numId w:val="0"/>
-        </w:numPr>
-        <w:pBdr>
-          <w:bottom w:val="none" w:color="auto" w:sz="0" w:space="0"/>
-        </w:pBdr>
-        <w:kinsoku/>
-        <w:wordWrap/>
-        <w:overflowPunct/>
-        <w:topLinePunct w:val="0"/>
-        <w:autoSpaceDE/>
-        <w:autoSpaceDN/>
-        <w:bidi w:val="0"/>
-        <w:adjustRightInd/>
-        <w:snapToGrid/>
-        <w:spacing w:line="300" w:lineRule="exact"/>
-        <w:ind w:leftChars="0"/>
-        <w:textAlignment w:val="auto"/>
-        <w:outlineLvl w:val="9"/>
-        <w:rPr>
-          <w:rFonts w:hint="default"/>
-          <w:b w:val="0"/>
-          <w:bCs w:val="0"/>
-        </w:rPr>
-      </w:pPr>
-    </w:p>
-    <w:p>
-      <w:pPr>
         <w:keepNext w:val="0"/>
         <w:keepLines w:val="0"/>
         <w:pageBreakBefore w:val="0"/>
@@ -3407,7 +3357,15 @@
         <w:rPr>
           <w:u w:val="single"/>
         </w:rPr>
-        <w:t xml:space="preserve">                                                                              </w:t>
+        <w:t xml:space="preserve">     </w:t>
+      </w:r>
+      <w:bookmarkStart w:id="2" w:name="_GoBack"/>
+      <w:bookmarkEnd w:id="2"/>
+      <w:r>
+        <w:rPr>
+          <w:u w:val="single"/>
+        </w:rPr>
+        <w:t xml:space="preserve">                                                                       </w:t>
       </w:r>
     </w:p>
     <w:p>
@@ -26767,10 +26725,7 @@
       </w:tr>
     </w:tbl>
     <w:p/>
-    <w:p>
-      <w:bookmarkStart w:id="2" w:name="_GoBack"/>
-      <w:bookmarkEnd w:id="2"/>
-    </w:p>
+    <w:p/>
     <w:sectPr>
       <w:pgSz w:w="11906" w:h="16838"/>
       <w:pgMar w:top="1440" w:right="1800" w:bottom="1440" w:left="1800" w:header="851" w:footer="992" w:gutter="0"/>

</xml_diff>